<commit_message>
se agrego la edad
</commit_message>
<xml_diff>
--- a/Nuevo Documento de Microsoft Word.docx
+++ b/Nuevo Documento de Microsoft Word.docx
@@ -5,15 +5,49 @@
     <w:p>
       <w:pPr>
         <w:rPr>
+          <w:u w:val="single"/>
+          <w:lang w:val="es-MX"/>
+        </w:rPr>
+      </w:pPr>
+      <w:proofErr w:type="spellStart"/>
+      <w:r>
+        <w:rPr>
+          <w:u w:val="single"/>
+          <w:lang w:val="es-MX"/>
+        </w:rPr>
+        <w:t>Derekcyborg</w:t>
+      </w:r>
+      <w:proofErr w:type="spellEnd"/>
+      <w:r>
+        <w:rPr>
+          <w:u w:val="single"/>
+          <w:lang w:val="es-MX"/>
+        </w:rPr>
+        <w:t xml:space="preserve"> </w:t>
+      </w:r>
+    </w:p>
+    <w:p>
+      <w:pPr>
+        <w:rPr>
+          <w:u w:val="single"/>
           <w:lang w:val="es-MX"/>
         </w:rPr>
       </w:pPr>
       <w:r>
         <w:rPr>
+          <w:u w:val="single"/>
           <w:lang w:val="es-MX"/>
         </w:rPr>
-        <w:t>derekcyborg</w:t>
+        <w:t>Veinte años</w:t>
       </w:r>
+    </w:p>
+    <w:p>
+      <w:pPr>
+        <w:rPr>
+          <w:u w:val="single"/>
+          <w:lang w:val="es-MX"/>
+        </w:rPr>
+      </w:pPr>
     </w:p>
     <w:sectPr>
       <w:pgSz w:w="12240" w:h="15840"/>

</xml_diff>